<commit_message>
Aprendizado Programacao Orientada a Objetos
</commit_message>
<xml_diff>
--- a/Aula POO.docx
+++ b/Aula POO.docx
@@ -85,7 +85,39 @@
           <w:rFonts w:ascii="Arial" w:hAnsi="Arial" w:cs="Arial"/>
           <w:lang w:val="pt-BR"/>
         </w:rPr>
-        <w:t>Um OBJETO é construído ou instanciado através de sua classe.</w:t>
+        <w:t xml:space="preserve">Um </w:t>
+      </w:r>
+      <w:r>
+        <w:rPr>
+          <w:rFonts w:ascii="Arial" w:hAnsi="Arial" w:cs="Arial"/>
+          <w:b/>
+          <w:bCs/>
+          <w:lang w:val="pt-BR"/>
+        </w:rPr>
+        <w:t>OBJETO</w:t>
+      </w:r>
+      <w:r>
+        <w:rPr>
+          <w:rFonts w:ascii="Arial" w:hAnsi="Arial" w:cs="Arial"/>
+          <w:lang w:val="pt-BR"/>
+        </w:rPr>
+        <w:t xml:space="preserve"> é construído ou instanciado através de sua </w:t>
+      </w:r>
+      <w:r>
+        <w:rPr>
+          <w:rFonts w:ascii="Arial" w:hAnsi="Arial" w:cs="Arial"/>
+          <w:b/>
+          <w:bCs/>
+          <w:lang w:val="pt-BR"/>
+        </w:rPr>
+        <w:t>classe</w:t>
+      </w:r>
+      <w:r>
+        <w:rPr>
+          <w:rFonts w:ascii="Arial" w:hAnsi="Arial" w:cs="Arial"/>
+          <w:lang w:val="pt-BR"/>
+        </w:rPr>
+        <w:t>.</w:t>
       </w:r>
     </w:p>
     <w:p>
@@ -225,23 +257,35 @@
           <w:rFonts w:ascii="Arial" w:hAnsi="Arial" w:cs="Arial"/>
           <w:lang w:val="pt-BR"/>
         </w:rPr>
+        <w:t xml:space="preserve"> fo</w:t>
+      </w:r>
+      <w:r>
+        <w:rPr>
+          <w:rFonts w:ascii="Arial" w:hAnsi="Arial" w:cs="Arial"/>
+          <w:lang w:val="pt-BR"/>
+        </w:rPr>
+        <w:t>r</w:t>
+      </w:r>
+      <w:r>
+        <w:rPr>
+          <w:rFonts w:ascii="Arial" w:hAnsi="Arial" w:cs="Arial"/>
+          <w:lang w:val="pt-BR"/>
+        </w:rPr>
+        <w:t>a</w:t>
+      </w:r>
+      <w:r>
+        <w:rPr>
+          <w:rFonts w:ascii="Arial" w:hAnsi="Arial" w:cs="Arial"/>
+          <w:lang w:val="pt-BR"/>
+        </w:rPr>
         <w:t xml:space="preserve"> </w:t>
       </w:r>
-      <w:proofErr w:type="gramStart"/>
-      <w:r>
-        <w:rPr>
-          <w:rFonts w:ascii="Arial" w:hAnsi="Arial" w:cs="Arial"/>
-          <w:lang w:val="pt-BR"/>
-        </w:rPr>
-        <w:t>foda(</w:t>
-      </w:r>
-      <w:proofErr w:type="gramEnd"/>
-      <w:r>
-        <w:rPr>
-          <w:rFonts w:ascii="Arial" w:hAnsi="Arial" w:cs="Arial"/>
-          <w:lang w:val="pt-BR"/>
-        </w:rPr>
-        <w:t xml:space="preserve">outros </w:t>
+      <w:r>
+        <w:rPr>
+          <w:rFonts w:ascii="Arial" w:hAnsi="Arial" w:cs="Arial"/>
+          <w:lang w:val="pt-BR"/>
+        </w:rPr>
+        <w:t xml:space="preserve">(outros </w:t>
       </w:r>
       <w:r>
         <w:rPr>
@@ -255,21 +299,21 @@
           <w:rFonts w:ascii="Arial" w:hAnsi="Arial" w:cs="Arial"/>
           <w:lang w:val="pt-BR"/>
         </w:rPr>
-        <w:t>) tem</w:t>
-      </w:r>
-      <w:r>
-        <w:rPr>
-          <w:rFonts w:ascii="Arial" w:hAnsi="Arial" w:cs="Arial"/>
-          <w:lang w:val="pt-BR"/>
-        </w:rPr>
-        <w:t xml:space="preserve">  </w:t>
-      </w:r>
-      <w:r>
-        <w:rPr>
-          <w:rFonts w:ascii="Arial" w:hAnsi="Arial" w:cs="Arial"/>
-          <w:lang w:val="pt-BR"/>
-        </w:rPr>
-        <w:t>contado com o estado do objeto</w:t>
+        <w:t xml:space="preserve">) </w:t>
+      </w:r>
+      <w:r>
+        <w:rPr>
+          <w:rFonts w:ascii="Arial" w:hAnsi="Arial" w:cs="Arial"/>
+          <w:lang w:val="pt-BR"/>
+        </w:rPr>
+        <w:t>tem contado</w:t>
+      </w:r>
+      <w:r>
+        <w:rPr>
+          <w:rFonts w:ascii="Arial" w:hAnsi="Arial" w:cs="Arial"/>
+          <w:lang w:val="pt-BR"/>
+        </w:rPr>
+        <w:t xml:space="preserve"> com o estado do objeto</w:t>
       </w:r>
     </w:p>
     <w:p>
@@ -326,7 +370,6 @@
         </w:rPr>
       </w:pPr>
       <w:proofErr w:type="spellStart"/>
-      <w:proofErr w:type="gramStart"/>
       <w:r>
         <w:rPr>
           <w:rFonts w:ascii="Arial" w:hAnsi="Arial" w:cs="Arial"/>
@@ -340,15 +383,7 @@
           <w:rFonts w:ascii="Arial" w:hAnsi="Arial" w:cs="Arial"/>
           <w:lang w:val="pt-BR"/>
         </w:rPr>
-        <w:t>(</w:t>
-      </w:r>
-      <w:proofErr w:type="gramEnd"/>
-      <w:r>
-        <w:rPr>
-          <w:rFonts w:ascii="Arial" w:hAnsi="Arial" w:cs="Arial"/>
-          <w:lang w:val="pt-BR"/>
-        </w:rPr>
-        <w:t>)</w:t>
+        <w:t>()</w:t>
       </w:r>
     </w:p>
     <w:p>
@@ -359,7 +394,6 @@
         </w:rPr>
       </w:pPr>
       <w:proofErr w:type="spellStart"/>
-      <w:proofErr w:type="gramStart"/>
       <w:r>
         <w:rPr>
           <w:rFonts w:ascii="Arial" w:hAnsi="Arial" w:cs="Arial"/>
@@ -373,15 +407,7 @@
           <w:rFonts w:ascii="Arial" w:hAnsi="Arial" w:cs="Arial"/>
           <w:lang w:val="pt-BR"/>
         </w:rPr>
-        <w:t>(</w:t>
-      </w:r>
-      <w:proofErr w:type="gramEnd"/>
-      <w:r>
-        <w:rPr>
-          <w:rFonts w:ascii="Arial" w:hAnsi="Arial" w:cs="Arial"/>
-          <w:lang w:val="pt-BR"/>
-        </w:rPr>
-        <w:t>)</w:t>
+        <w:t>()</w:t>
       </w:r>
     </w:p>
     <w:p>
@@ -780,23 +806,7 @@
           <w:rFonts w:ascii="Arial" w:hAnsi="Arial" w:cs="Arial"/>
           <w:lang w:val="pt-BR"/>
         </w:rPr>
-        <w:t xml:space="preserve">Tipo de </w:t>
-      </w:r>
-      <w:proofErr w:type="gramStart"/>
-      <w:r>
-        <w:rPr>
-          <w:rFonts w:ascii="Arial" w:hAnsi="Arial" w:cs="Arial"/>
-          <w:lang w:val="pt-BR"/>
-        </w:rPr>
-        <w:t>post(</w:t>
-      </w:r>
-      <w:proofErr w:type="gramEnd"/>
-      <w:r>
-        <w:rPr>
-          <w:rFonts w:ascii="Arial" w:hAnsi="Arial" w:cs="Arial"/>
-          <w:lang w:val="pt-BR"/>
-        </w:rPr>
-        <w:t>tipo imagem ou tipo vídeo)</w:t>
+        <w:t>Tipo de post(tipo imagem ou tipo vídeo)</w:t>
       </w:r>
     </w:p>
     <w:p>
@@ -1150,23 +1160,7 @@
           <w:rFonts w:ascii="Arial" w:hAnsi="Arial" w:cs="Arial"/>
           <w:lang w:val="pt-BR"/>
         </w:rPr>
-        <w:t xml:space="preserve">Evitar um pouco, gerar associações, exemplo, um post no insta, esse post pode ser, curtido, se pode ser curtido, outras pessoas podem ver, se outras pessoas podem ver, podem </w:t>
-      </w:r>
-      <w:proofErr w:type="gramStart"/>
-      <w:r>
-        <w:rPr>
-          <w:rFonts w:ascii="Arial" w:hAnsi="Arial" w:cs="Arial"/>
-          <w:lang w:val="pt-BR"/>
-        </w:rPr>
-        <w:t>curtir</w:t>
-      </w:r>
-      <w:proofErr w:type="gramEnd"/>
-      <w:r>
-        <w:rPr>
-          <w:rFonts w:ascii="Arial" w:hAnsi="Arial" w:cs="Arial"/>
-          <w:lang w:val="pt-BR"/>
-        </w:rPr>
-        <w:t>.</w:t>
+        <w:t>Evitar um pouco, gerar associações, exemplo, um post no insta, esse post pode ser, curtido, se pode ser curtido, outras pessoas podem ver, se outras pessoas podem ver, podem curtir.</w:t>
       </w:r>
     </w:p>
     <w:p>
@@ -1426,23 +1420,7 @@
           <w:rFonts w:ascii="Arial" w:hAnsi="Arial" w:cs="Arial"/>
           <w:lang w:val="pt-BR"/>
         </w:rPr>
-        <w:t xml:space="preserve">Se o post tem o comportamento de </w:t>
-      </w:r>
-      <w:proofErr w:type="gramStart"/>
-      <w:r>
-        <w:rPr>
-          <w:rFonts w:ascii="Arial" w:hAnsi="Arial" w:cs="Arial"/>
-          <w:lang w:val="pt-BR"/>
-        </w:rPr>
-        <w:t>curtir</w:t>
-      </w:r>
-      <w:proofErr w:type="gramEnd"/>
-      <w:r>
-        <w:rPr>
-          <w:rFonts w:ascii="Arial" w:hAnsi="Arial" w:cs="Arial"/>
-          <w:lang w:val="pt-BR"/>
-        </w:rPr>
-        <w:t xml:space="preserve"> algo, o</w:t>
+        <w:t>Se o post tem o comportamento de curtir algo, o</w:t>
       </w:r>
       <w:r>
         <w:rPr>
@@ -1681,15 +1659,13 @@
           <w:lang w:val="pt-BR"/>
         </w:rPr>
       </w:pPr>
-      <w:proofErr w:type="spellStart"/>
-      <w:r>
-        <w:rPr>
-          <w:rFonts w:ascii="Arial" w:hAnsi="Arial" w:cs="Arial"/>
-          <w:lang w:val="pt-BR"/>
-        </w:rPr>
-        <w:t>Orientacao</w:t>
-      </w:r>
-      <w:proofErr w:type="spellEnd"/>
+      <w:r>
+        <w:rPr>
+          <w:rFonts w:ascii="Arial" w:hAnsi="Arial" w:cs="Arial"/>
+          <w:lang w:val="pt-BR"/>
+        </w:rPr>
+        <w:t>Orientação</w:t>
+      </w:r>
       <w:r>
         <w:rPr>
           <w:rFonts w:ascii="Arial" w:hAnsi="Arial" w:cs="Arial"/>
@@ -1722,7 +1698,6 @@
           <w:lang w:val="pt-BR"/>
         </w:rPr>
       </w:pPr>
-      <w:proofErr w:type="gramStart"/>
       <w:r>
         <w:rPr>
           <w:rFonts w:ascii="Arial" w:hAnsi="Arial" w:cs="Arial"/>
@@ -1741,7 +1716,6 @@
         </w:rPr>
         <w:t xml:space="preserve"> Imutabilidade</w:t>
       </w:r>
-      <w:proofErr w:type="gramEnd"/>
     </w:p>
     <w:p>
       <w:pPr>
@@ -1757,15 +1731,13 @@
         </w:rPr>
         <w:t xml:space="preserve">As funções não </w:t>
       </w:r>
-      <w:proofErr w:type="spellStart"/>
-      <w:r>
-        <w:rPr>
-          <w:rFonts w:ascii="Arial" w:hAnsi="Arial" w:cs="Arial"/>
-          <w:lang w:val="pt-BR"/>
-        </w:rPr>
-        <w:t>alterao</w:t>
-      </w:r>
-      <w:proofErr w:type="spellEnd"/>
+      <w:r>
+        <w:rPr>
+          <w:rFonts w:ascii="Arial" w:hAnsi="Arial" w:cs="Arial"/>
+          <w:lang w:val="pt-BR"/>
+        </w:rPr>
+        <w:t>alteram</w:t>
+      </w:r>
       <w:r>
         <w:rPr>
           <w:rFonts w:ascii="Arial" w:hAnsi="Arial" w:cs="Arial"/>
@@ -1783,7 +1755,6 @@
           <w:lang w:val="pt-BR"/>
         </w:rPr>
       </w:pPr>
-      <w:proofErr w:type="gramStart"/>
       <w:r>
         <w:rPr>
           <w:rFonts w:ascii="Arial" w:hAnsi="Arial" w:cs="Arial"/>
@@ -1800,17 +1771,7 @@
           <w:bCs/>
           <w:lang w:val="pt-BR"/>
         </w:rPr>
-        <w:t xml:space="preserve"> funções</w:t>
-      </w:r>
-      <w:proofErr w:type="gramEnd"/>
-      <w:r>
-        <w:rPr>
-          <w:rFonts w:ascii="Arial" w:hAnsi="Arial" w:cs="Arial"/>
-          <w:b/>
-          <w:bCs/>
-          <w:lang w:val="pt-BR"/>
-        </w:rPr>
-        <w:t xml:space="preserve"> de primeira classe</w:t>
+        <w:t xml:space="preserve"> funções de primeira classe</w:t>
       </w:r>
     </w:p>
     <w:p>
@@ -1847,7 +1808,6 @@
           <w:lang w:val="pt-BR"/>
         </w:rPr>
       </w:pPr>
-      <w:proofErr w:type="gramStart"/>
       <w:r>
         <w:rPr>
           <w:rFonts w:ascii="Arial" w:hAnsi="Arial" w:cs="Arial"/>
@@ -1867,7 +1827,6 @@
         </w:rPr>
         <w:t>Funções</w:t>
       </w:r>
-      <w:proofErr w:type="gramEnd"/>
       <w:r>
         <w:rPr>
           <w:rFonts w:ascii="Arial" w:hAnsi="Arial" w:cs="Arial"/>
@@ -1985,7 +1944,7 @@
     <w:lvl w:ilvl="0">
       <w:start w:val="1"/>
       <w:numFmt w:val="decimal"/>
-      <w:pStyle w:val="Ttulo1"/>
+      <w:pStyle w:val="Heading1"/>
       <w:lvlText w:val="%1."/>
       <w:lvlJc w:val="left"/>
       <w:pPr>
@@ -2473,11 +2432,11 @@
     <w:name w:val="Normal"/>
     <w:qFormat/>
   </w:style>
-  <w:style w:type="paragraph" w:styleId="Ttulo1">
+  <w:style w:type="paragraph" w:styleId="Heading1">
     <w:name w:val="heading 1"/>
     <w:basedOn w:val="Normal"/>
     <w:next w:val="Normal"/>
-    <w:link w:val="Ttulo1Char"/>
+    <w:link w:val="Heading1Char"/>
     <w:autoRedefine/>
     <w:uiPriority w:val="9"/>
     <w:qFormat/>
@@ -2502,11 +2461,11 @@
       <w:szCs w:val="32"/>
     </w:rPr>
   </w:style>
-  <w:style w:type="paragraph" w:styleId="Ttulo2">
+  <w:style w:type="paragraph" w:styleId="Heading2">
     <w:name w:val="heading 2"/>
     <w:basedOn w:val="Normal"/>
     <w:next w:val="Normal"/>
-    <w:link w:val="Ttulo2Char"/>
+    <w:link w:val="Heading2Char"/>
     <w:autoRedefine/>
     <w:uiPriority w:val="9"/>
     <w:unhideWhenUsed/>
@@ -2530,11 +2489,11 @@
       <w:lang w:val="pt-BR"/>
     </w:rPr>
   </w:style>
-  <w:style w:type="paragraph" w:styleId="Ttulo3">
+  <w:style w:type="paragraph" w:styleId="Heading3">
     <w:name w:val="heading 3"/>
     <w:basedOn w:val="Normal"/>
     <w:next w:val="Normal"/>
-    <w:link w:val="Ttulo3Char"/>
+    <w:link w:val="Heading3Char"/>
     <w:autoRedefine/>
     <w:uiPriority w:val="9"/>
     <w:unhideWhenUsed/>
@@ -2554,13 +2513,13 @@
       <w:lang w:val="pt-BR"/>
     </w:rPr>
   </w:style>
-  <w:style w:type="character" w:default="1" w:styleId="Fontepargpadro">
+  <w:style w:type="character" w:default="1" w:styleId="DefaultParagraphFont">
     <w:name w:val="Default Paragraph Font"/>
     <w:uiPriority w:val="1"/>
     <w:semiHidden/>
     <w:unhideWhenUsed/>
   </w:style>
-  <w:style w:type="table" w:default="1" w:styleId="Tabelanormal">
+  <w:style w:type="table" w:default="1" w:styleId="TableNormal">
     <w:name w:val="Normal Table"/>
     <w:uiPriority w:val="99"/>
     <w:semiHidden/>
@@ -2575,16 +2534,16 @@
       </w:tblCellMar>
     </w:tblPr>
   </w:style>
-  <w:style w:type="numbering" w:default="1" w:styleId="Semlista">
+  <w:style w:type="numbering" w:default="1" w:styleId="NoList">
     <w:name w:val="No List"/>
     <w:uiPriority w:val="99"/>
     <w:semiHidden/>
     <w:unhideWhenUsed/>
   </w:style>
-  <w:style w:type="character" w:customStyle="1" w:styleId="Ttulo1Char">
-    <w:name w:val="Título 1 Char"/>
-    <w:basedOn w:val="Fontepargpadro"/>
-    <w:link w:val="Ttulo1"/>
+  <w:style w:type="character" w:customStyle="1" w:styleId="Heading1Char">
+    <w:name w:val="Heading 1 Char"/>
+    <w:basedOn w:val="DefaultParagraphFont"/>
+    <w:link w:val="Heading1"/>
     <w:uiPriority w:val="9"/>
     <w:rsid w:val="00B4677F"/>
     <w:rPr>
@@ -2594,10 +2553,10 @@
       <w:szCs w:val="32"/>
     </w:rPr>
   </w:style>
-  <w:style w:type="character" w:customStyle="1" w:styleId="Ttulo2Char">
-    <w:name w:val="Título 2 Char"/>
-    <w:basedOn w:val="Fontepargpadro"/>
-    <w:link w:val="Ttulo2"/>
+  <w:style w:type="character" w:customStyle="1" w:styleId="Heading2Char">
+    <w:name w:val="Heading 2 Char"/>
+    <w:basedOn w:val="DefaultParagraphFont"/>
+    <w:link w:val="Heading2"/>
     <w:uiPriority w:val="9"/>
     <w:rsid w:val="00B4677F"/>
     <w:rPr>
@@ -2608,10 +2567,10 @@
       <w:lang w:val="pt-BR"/>
     </w:rPr>
   </w:style>
-  <w:style w:type="character" w:customStyle="1" w:styleId="Ttulo3Char">
-    <w:name w:val="Título 3 Char"/>
-    <w:basedOn w:val="Fontepargpadro"/>
-    <w:link w:val="Ttulo3"/>
+  <w:style w:type="character" w:customStyle="1" w:styleId="Heading3Char">
+    <w:name w:val="Heading 3 Char"/>
+    <w:basedOn w:val="DefaultParagraphFont"/>
+    <w:link w:val="Heading3"/>
     <w:uiPriority w:val="9"/>
     <w:rsid w:val="00B4677F"/>
     <w:rPr>

</xml_diff>